<commit_message>
Inserimento terreno in documentazione
</commit_message>
<xml_diff>
--- a/documentazione/Documentazione Seria.docx
+++ b/documentazione/Documentazione Seria.docx
@@ -4171,7 +4171,7 @@
             </w:rPr>
             <w:fldChar w:fldCharType="separate"/>
           </w:r>
-          <w:hyperlink w:anchor="_Toc526598919" w:history="1">
+          <w:hyperlink w:anchor="_Toc526599508" w:history="1">
             <w:r>
               <w:rPr>
                 <w:rStyle w:val="Collegamentoipertestuale"/>
@@ -4198,7 +4198,7 @@
                 <w:noProof/>
                 <w:webHidden/>
               </w:rPr>
-              <w:instrText xml:space="preserve"> PAGEREF _Toc526598919 \h </w:instrText>
+              <w:instrText xml:space="preserve"> PAGEREF _Toc526599508 \h </w:instrText>
             </w:r>
             <w:r>
               <w:rPr>
@@ -4241,7 +4241,7 @@
               <w:lang w:eastAsia="it-IT"/>
             </w:rPr>
           </w:pPr>
-          <w:hyperlink w:anchor="_Toc526598920" w:history="1">
+          <w:hyperlink w:anchor="_Toc526599509" w:history="1">
             <w:r>
               <w:rPr>
                 <w:rStyle w:val="Collegamentoipertestuale"/>
@@ -4268,7 +4268,7 @@
                 <w:noProof/>
                 <w:webHidden/>
               </w:rPr>
-              <w:instrText xml:space="preserve"> PAGEREF _Toc526598920 \h </w:instrText>
+              <w:instrText xml:space="preserve"> PAGEREF _Toc526599509 \h </w:instrText>
             </w:r>
             <w:r>
               <w:rPr>
@@ -4311,7 +4311,7 @@
               <w:lang w:eastAsia="it-IT"/>
             </w:rPr>
           </w:pPr>
-          <w:hyperlink w:anchor="_Toc526598921" w:history="1">
+          <w:hyperlink w:anchor="_Toc526599510" w:history="1">
             <w:r>
               <w:rPr>
                 <w:rStyle w:val="Collegamentoipertestuale"/>
@@ -4338,7 +4338,7 @@
                 <w:noProof/>
                 <w:webHidden/>
               </w:rPr>
-              <w:instrText xml:space="preserve"> PAGEREF _Toc526598921 \h </w:instrText>
+              <w:instrText xml:space="preserve"> PAGEREF _Toc526599510 \h </w:instrText>
             </w:r>
             <w:r>
               <w:rPr>
@@ -4381,7 +4381,7 @@
               <w:lang w:eastAsia="it-IT"/>
             </w:rPr>
           </w:pPr>
-          <w:hyperlink w:anchor="_Toc526598922" w:history="1">
+          <w:hyperlink w:anchor="_Toc526599511" w:history="1">
             <w:r>
               <w:rPr>
                 <w:rStyle w:val="Collegamentoipertestuale"/>
@@ -4408,7 +4408,7 @@
                 <w:noProof/>
                 <w:webHidden/>
               </w:rPr>
-              <w:instrText xml:space="preserve"> PAGEREF _Toc526598922 \h </w:instrText>
+              <w:instrText xml:space="preserve"> PAGEREF _Toc526599511 \h </w:instrText>
             </w:r>
             <w:r>
               <w:rPr>
@@ -4451,7 +4451,7 @@
               <w:lang w:eastAsia="it-IT"/>
             </w:rPr>
           </w:pPr>
-          <w:hyperlink w:anchor="_Toc526598923" w:history="1">
+          <w:hyperlink w:anchor="_Toc526599512" w:history="1">
             <w:r>
               <w:rPr>
                 <w:rStyle w:val="Collegamentoipertestuale"/>
@@ -4478,7 +4478,7 @@
                 <w:noProof/>
                 <w:webHidden/>
               </w:rPr>
-              <w:instrText xml:space="preserve"> PAGEREF _Toc526598923 \h </w:instrText>
+              <w:instrText xml:space="preserve"> PAGEREF _Toc526599512 \h </w:instrText>
             </w:r>
             <w:r>
               <w:rPr>
@@ -4521,7 +4521,7 @@
               <w:lang w:eastAsia="it-IT"/>
             </w:rPr>
           </w:pPr>
-          <w:hyperlink w:anchor="_Toc526598924" w:history="1">
+          <w:hyperlink w:anchor="_Toc526599513" w:history="1">
             <w:r>
               <w:rPr>
                 <w:rStyle w:val="Collegamentoipertestuale"/>
@@ -4548,7 +4548,7 @@
                 <w:noProof/>
                 <w:webHidden/>
               </w:rPr>
-              <w:instrText xml:space="preserve"> PAGEREF _Toc526598924 \h </w:instrText>
+              <w:instrText xml:space="preserve"> PAGEREF _Toc526599513 \h </w:instrText>
             </w:r>
             <w:r>
               <w:rPr>
@@ -4591,7 +4591,7 @@
               <w:lang w:eastAsia="it-IT"/>
             </w:rPr>
           </w:pPr>
-          <w:hyperlink w:anchor="_Toc526598925" w:history="1">
+          <w:hyperlink w:anchor="_Toc526599514" w:history="1">
             <w:r>
               <w:rPr>
                 <w:rStyle w:val="Collegamentoipertestuale"/>
@@ -4618,7 +4618,7 @@
                 <w:noProof/>
                 <w:webHidden/>
               </w:rPr>
-              <w:instrText xml:space="preserve"> PAGEREF _Toc526598925 \h </w:instrText>
+              <w:instrText xml:space="preserve"> PAGEREF _Toc526599514 \h </w:instrText>
             </w:r>
             <w:r>
               <w:rPr>
@@ -4638,7 +4638,7 @@
                 <w:noProof/>
                 <w:webHidden/>
               </w:rPr>
-              <w:t>2</w:t>
+              <w:t>3</w:t>
             </w:r>
             <w:r>
               <w:rPr>
@@ -4661,7 +4661,7 @@
               <w:lang w:eastAsia="it-IT"/>
             </w:rPr>
           </w:pPr>
-          <w:hyperlink w:anchor="_Toc526598926" w:history="1">
+          <w:hyperlink w:anchor="_Toc526599515" w:history="1">
             <w:r>
               <w:rPr>
                 <w:rStyle w:val="Collegamentoipertestuale"/>
@@ -4688,7 +4688,7 @@
                 <w:noProof/>
                 <w:webHidden/>
               </w:rPr>
-              <w:instrText xml:space="preserve"> PAGEREF _Toc526598926 \h </w:instrText>
+              <w:instrText xml:space="preserve"> PAGEREF _Toc526599515 \h </w:instrText>
             </w:r>
             <w:r>
               <w:rPr>
@@ -4731,7 +4731,7 @@
               <w:lang w:eastAsia="it-IT"/>
             </w:rPr>
           </w:pPr>
-          <w:hyperlink w:anchor="_Toc526598927" w:history="1">
+          <w:hyperlink w:anchor="_Toc526599516" w:history="1">
             <w:r>
               <w:rPr>
                 <w:rStyle w:val="Collegamentoipertestuale"/>
@@ -4758,7 +4758,7 @@
                 <w:noProof/>
                 <w:webHidden/>
               </w:rPr>
-              <w:instrText xml:space="preserve"> PAGEREF _Toc526598927 \h </w:instrText>
+              <w:instrText xml:space="preserve"> PAGEREF _Toc526599516 \h </w:instrText>
             </w:r>
             <w:r>
               <w:rPr>
@@ -4801,7 +4801,7 @@
               <w:lang w:eastAsia="it-IT"/>
             </w:rPr>
           </w:pPr>
-          <w:hyperlink w:anchor="_Toc526598928" w:history="1">
+          <w:hyperlink w:anchor="_Toc526599517" w:history="1">
             <w:r>
               <w:rPr>
                 <w:rStyle w:val="Collegamentoipertestuale"/>
@@ -4828,7 +4828,7 @@
                 <w:noProof/>
                 <w:webHidden/>
               </w:rPr>
-              <w:instrText xml:space="preserve"> PAGEREF _Toc526598928 \h </w:instrText>
+              <w:instrText xml:space="preserve"> PAGEREF _Toc526599517 \h </w:instrText>
             </w:r>
             <w:r>
               <w:rPr>
@@ -4871,7 +4871,7 @@
               <w:lang w:eastAsia="it-IT"/>
             </w:rPr>
           </w:pPr>
-          <w:hyperlink w:anchor="_Toc526598929" w:history="1">
+          <w:hyperlink w:anchor="_Toc526599518" w:history="1">
             <w:r>
               <w:rPr>
                 <w:rStyle w:val="Collegamentoipertestuale"/>
@@ -4898,7 +4898,7 @@
                 <w:noProof/>
                 <w:webHidden/>
               </w:rPr>
-              <w:instrText xml:space="preserve"> PAGEREF _Toc526598929 \h </w:instrText>
+              <w:instrText xml:space="preserve"> PAGEREF _Toc526599518 \h </w:instrText>
             </w:r>
             <w:r>
               <w:rPr>
@@ -4941,7 +4941,7 @@
               <w:lang w:eastAsia="it-IT"/>
             </w:rPr>
           </w:pPr>
-          <w:hyperlink w:anchor="_Toc526598930" w:history="1">
+          <w:hyperlink w:anchor="_Toc526599519" w:history="1">
             <w:r>
               <w:rPr>
                 <w:rStyle w:val="Collegamentoipertestuale"/>
@@ -4968,7 +4968,7 @@
                 <w:noProof/>
                 <w:webHidden/>
               </w:rPr>
-              <w:instrText xml:space="preserve"> PAGEREF _Toc526598930 \h </w:instrText>
+              <w:instrText xml:space="preserve"> PAGEREF _Toc526599519 \h </w:instrText>
             </w:r>
             <w:r>
               <w:rPr>
@@ -4988,7 +4988,77 @@
                 <w:noProof/>
                 <w:webHidden/>
               </w:rPr>
-              <w:t>3</w:t>
+              <w:t>4</w:t>
+            </w:r>
+            <w:r>
+              <w:rPr>
+                <w:noProof/>
+                <w:webHidden/>
+              </w:rPr>
+              <w:fldChar w:fldCharType="end"/>
+            </w:r>
+          </w:hyperlink>
+        </w:p>
+        <w:p>
+          <w:pPr>
+            <w:pStyle w:val="Sommario3"/>
+            <w:tabs>
+              <w:tab w:val="right" w:leader="dot" w:pos="9628"/>
+            </w:tabs>
+            <w:rPr>
+              <w:rFonts w:eastAsiaTheme="minorEastAsia"/>
+              <w:noProof/>
+              <w:lang w:eastAsia="it-IT"/>
+            </w:rPr>
+          </w:pPr>
+          <w:hyperlink w:anchor="_Toc526599520" w:history="1">
+            <w:r>
+              <w:rPr>
+                <w:rStyle w:val="Collegamentoipertestuale"/>
+                <w:noProof/>
+              </w:rPr>
+              <w:t>Costruttore</w:t>
+            </w:r>
+            <w:r>
+              <w:rPr>
+                <w:noProof/>
+                <w:webHidden/>
+              </w:rPr>
+              <w:tab/>
+            </w:r>
+            <w:r>
+              <w:rPr>
+                <w:noProof/>
+                <w:webHidden/>
+              </w:rPr>
+              <w:fldChar w:fldCharType="begin"/>
+            </w:r>
+            <w:r>
+              <w:rPr>
+                <w:noProof/>
+                <w:webHidden/>
+              </w:rPr>
+              <w:instrText xml:space="preserve"> PAGEREF _Toc526599520 \h </w:instrText>
+            </w:r>
+            <w:r>
+              <w:rPr>
+                <w:noProof/>
+                <w:webHidden/>
+              </w:rPr>
+            </w:r>
+            <w:r>
+              <w:rPr>
+                <w:noProof/>
+                <w:webHidden/>
+              </w:rPr>
+              <w:fldChar w:fldCharType="separate"/>
+            </w:r>
+            <w:r>
+              <w:rPr>
+                <w:noProof/>
+                <w:webHidden/>
+              </w:rPr>
+              <w:t>4</w:t>
             </w:r>
             <w:r>
               <w:rPr>
@@ -5011,7 +5081,7 @@
               <w:lang w:eastAsia="it-IT"/>
             </w:rPr>
           </w:pPr>
-          <w:hyperlink w:anchor="_Toc526598931" w:history="1">
+          <w:hyperlink w:anchor="_Toc526599521" w:history="1">
             <w:r>
               <w:rPr>
                 <w:rStyle w:val="Collegamentoipertestuale"/>
@@ -5038,7 +5108,7 @@
                 <w:noProof/>
                 <w:webHidden/>
               </w:rPr>
-              <w:instrText xml:space="preserve"> PAGEREF _Toc526598931 \h </w:instrText>
+              <w:instrText xml:space="preserve"> PAGEREF _Toc526599521 \h </w:instrText>
             </w:r>
             <w:r>
               <w:rPr>
@@ -5058,7 +5128,7 @@
                 <w:noProof/>
                 <w:webHidden/>
               </w:rPr>
-              <w:t>3</w:t>
+              <w:t>4</w:t>
             </w:r>
             <w:r>
               <w:rPr>
@@ -5081,7 +5151,7 @@
               <w:lang w:eastAsia="it-IT"/>
             </w:rPr>
           </w:pPr>
-          <w:hyperlink w:anchor="_Toc526598932" w:history="1">
+          <w:hyperlink w:anchor="_Toc526599522" w:history="1">
             <w:r>
               <w:rPr>
                 <w:rStyle w:val="Collegamentoipertestuale"/>
@@ -5108,7 +5178,7 @@
                 <w:noProof/>
                 <w:webHidden/>
               </w:rPr>
-              <w:instrText xml:space="preserve"> PAGEREF _Toc526598932 \h </w:instrText>
+              <w:instrText xml:space="preserve"> PAGEREF _Toc526599522 \h </w:instrText>
             </w:r>
             <w:r>
               <w:rPr>
@@ -5128,7 +5198,7 @@
                 <w:noProof/>
                 <w:webHidden/>
               </w:rPr>
-              <w:t>3</w:t>
+              <w:t>4</w:t>
             </w:r>
             <w:r>
               <w:rPr>
@@ -5151,7 +5221,7 @@
               <w:lang w:eastAsia="it-IT"/>
             </w:rPr>
           </w:pPr>
-          <w:hyperlink w:anchor="_Toc526598933" w:history="1">
+          <w:hyperlink w:anchor="_Toc526599523" w:history="1">
             <w:r>
               <w:rPr>
                 <w:rStyle w:val="Collegamentoipertestuale"/>
@@ -5178,7 +5248,7 @@
                 <w:noProof/>
                 <w:webHidden/>
               </w:rPr>
-              <w:instrText xml:space="preserve"> PAGEREF _Toc526598933 \h </w:instrText>
+              <w:instrText xml:space="preserve"> PAGEREF _Toc526599523 \h </w:instrText>
             </w:r>
             <w:r>
               <w:rPr>
@@ -5198,7 +5268,7 @@
                 <w:noProof/>
                 <w:webHidden/>
               </w:rPr>
-              <w:t>3</w:t>
+              <w:t>4</w:t>
             </w:r>
             <w:r>
               <w:rPr>
@@ -5221,7 +5291,7 @@
               <w:lang w:eastAsia="it-IT"/>
             </w:rPr>
           </w:pPr>
-          <w:hyperlink w:anchor="_Toc526598934" w:history="1">
+          <w:hyperlink w:anchor="_Toc526599524" w:history="1">
             <w:r>
               <w:rPr>
                 <w:rStyle w:val="Collegamentoipertestuale"/>
@@ -5248,7 +5318,7 @@
                 <w:noProof/>
                 <w:webHidden/>
               </w:rPr>
-              <w:instrText xml:space="preserve"> PAGEREF _Toc526598934 \h </w:instrText>
+              <w:instrText xml:space="preserve"> PAGEREF _Toc526599524 \h </w:instrText>
             </w:r>
             <w:r>
               <w:rPr>
@@ -5268,7 +5338,287 @@
                 <w:noProof/>
                 <w:webHidden/>
               </w:rPr>
-              <w:t>3</w:t>
+              <w:t>4</w:t>
+            </w:r>
+            <w:r>
+              <w:rPr>
+                <w:noProof/>
+                <w:webHidden/>
+              </w:rPr>
+              <w:fldChar w:fldCharType="end"/>
+            </w:r>
+          </w:hyperlink>
+        </w:p>
+        <w:p>
+          <w:pPr>
+            <w:pStyle w:val="Sommario3"/>
+            <w:tabs>
+              <w:tab w:val="right" w:leader="dot" w:pos="9628"/>
+            </w:tabs>
+            <w:rPr>
+              <w:rFonts w:eastAsiaTheme="minorEastAsia"/>
+              <w:noProof/>
+              <w:lang w:eastAsia="it-IT"/>
+            </w:rPr>
+          </w:pPr>
+          <w:hyperlink w:anchor="_Toc526599525" w:history="1">
+            <w:r>
+              <w:rPr>
+                <w:rStyle w:val="Collegamentoipertestuale"/>
+                <w:noProof/>
+              </w:rPr>
+              <w:t>[char] getElement(unsigned int x, unsigend int y)</w:t>
+            </w:r>
+            <w:r>
+              <w:rPr>
+                <w:noProof/>
+                <w:webHidden/>
+              </w:rPr>
+              <w:tab/>
+            </w:r>
+            <w:r>
+              <w:rPr>
+                <w:noProof/>
+                <w:webHidden/>
+              </w:rPr>
+              <w:fldChar w:fldCharType="begin"/>
+            </w:r>
+            <w:r>
+              <w:rPr>
+                <w:noProof/>
+                <w:webHidden/>
+              </w:rPr>
+              <w:instrText xml:space="preserve"> PAGEREF _Toc526599525 \h </w:instrText>
+            </w:r>
+            <w:r>
+              <w:rPr>
+                <w:noProof/>
+                <w:webHidden/>
+              </w:rPr>
+            </w:r>
+            <w:r>
+              <w:rPr>
+                <w:noProof/>
+                <w:webHidden/>
+              </w:rPr>
+              <w:fldChar w:fldCharType="separate"/>
+            </w:r>
+            <w:r>
+              <w:rPr>
+                <w:noProof/>
+                <w:webHidden/>
+              </w:rPr>
+              <w:t>4</w:t>
+            </w:r>
+            <w:r>
+              <w:rPr>
+                <w:noProof/>
+                <w:webHidden/>
+              </w:rPr>
+              <w:fldChar w:fldCharType="end"/>
+            </w:r>
+          </w:hyperlink>
+        </w:p>
+        <w:p>
+          <w:pPr>
+            <w:pStyle w:val="Sommario3"/>
+            <w:tabs>
+              <w:tab w:val="right" w:leader="dot" w:pos="9628"/>
+            </w:tabs>
+            <w:rPr>
+              <w:rFonts w:eastAsiaTheme="minorEastAsia"/>
+              <w:noProof/>
+              <w:lang w:eastAsia="it-IT"/>
+            </w:rPr>
+          </w:pPr>
+          <w:hyperlink w:anchor="_Toc526599526" w:history="1">
+            <w:r>
+              <w:rPr>
+                <w:rStyle w:val="Collegamentoipertestuale"/>
+                <w:noProof/>
+              </w:rPr>
+              <w:t>[short int] getLevel(unsigned int x, unsigend int y)</w:t>
+            </w:r>
+            <w:r>
+              <w:rPr>
+                <w:noProof/>
+                <w:webHidden/>
+              </w:rPr>
+              <w:tab/>
+            </w:r>
+            <w:r>
+              <w:rPr>
+                <w:noProof/>
+                <w:webHidden/>
+              </w:rPr>
+              <w:fldChar w:fldCharType="begin"/>
+            </w:r>
+            <w:r>
+              <w:rPr>
+                <w:noProof/>
+                <w:webHidden/>
+              </w:rPr>
+              <w:instrText xml:space="preserve"> PAGEREF _Toc526599526 \h </w:instrText>
+            </w:r>
+            <w:r>
+              <w:rPr>
+                <w:noProof/>
+                <w:webHidden/>
+              </w:rPr>
+            </w:r>
+            <w:r>
+              <w:rPr>
+                <w:noProof/>
+                <w:webHidden/>
+              </w:rPr>
+              <w:fldChar w:fldCharType="separate"/>
+            </w:r>
+            <w:r>
+              <w:rPr>
+                <w:noProof/>
+                <w:webHidden/>
+              </w:rPr>
+              <w:t>4</w:t>
+            </w:r>
+            <w:r>
+              <w:rPr>
+                <w:noProof/>
+                <w:webHidden/>
+              </w:rPr>
+              <w:fldChar w:fldCharType="end"/>
+            </w:r>
+          </w:hyperlink>
+        </w:p>
+        <w:p>
+          <w:pPr>
+            <w:pStyle w:val="Sommario3"/>
+            <w:tabs>
+              <w:tab w:val="right" w:leader="dot" w:pos="9628"/>
+            </w:tabs>
+            <w:rPr>
+              <w:rFonts w:eastAsiaTheme="minorEastAsia"/>
+              <w:noProof/>
+              <w:lang w:eastAsia="it-IT"/>
+            </w:rPr>
+          </w:pPr>
+          <w:hyperlink w:anchor="_Toc526599527" w:history="1">
+            <w:r>
+              <w:rPr>
+                <w:rStyle w:val="Collegamentoipertestuale"/>
+                <w:noProof/>
+              </w:rPr>
+              <w:t>[bool] insertChar (unsigned int x, unsigned int y, char c)</w:t>
+            </w:r>
+            <w:r>
+              <w:rPr>
+                <w:noProof/>
+                <w:webHidden/>
+              </w:rPr>
+              <w:tab/>
+            </w:r>
+            <w:r>
+              <w:rPr>
+                <w:noProof/>
+                <w:webHidden/>
+              </w:rPr>
+              <w:fldChar w:fldCharType="begin"/>
+            </w:r>
+            <w:r>
+              <w:rPr>
+                <w:noProof/>
+                <w:webHidden/>
+              </w:rPr>
+              <w:instrText xml:space="preserve"> PAGEREF _Toc526599527 \h </w:instrText>
+            </w:r>
+            <w:r>
+              <w:rPr>
+                <w:noProof/>
+                <w:webHidden/>
+              </w:rPr>
+            </w:r>
+            <w:r>
+              <w:rPr>
+                <w:noProof/>
+                <w:webHidden/>
+              </w:rPr>
+              <w:fldChar w:fldCharType="separate"/>
+            </w:r>
+            <w:r>
+              <w:rPr>
+                <w:noProof/>
+                <w:webHidden/>
+              </w:rPr>
+              <w:t>4</w:t>
+            </w:r>
+            <w:r>
+              <w:rPr>
+                <w:noProof/>
+                <w:webHidden/>
+              </w:rPr>
+              <w:fldChar w:fldCharType="end"/>
+            </w:r>
+          </w:hyperlink>
+        </w:p>
+        <w:p>
+          <w:pPr>
+            <w:pStyle w:val="Sommario3"/>
+            <w:tabs>
+              <w:tab w:val="right" w:leader="dot" w:pos="9628"/>
+            </w:tabs>
+            <w:rPr>
+              <w:rFonts w:eastAsiaTheme="minorEastAsia"/>
+              <w:noProof/>
+              <w:lang w:eastAsia="it-IT"/>
+            </w:rPr>
+          </w:pPr>
+          <w:hyperlink w:anchor="_Toc526599528" w:history="1">
+            <w:r>
+              <w:rPr>
+                <w:rStyle w:val="Collegamentoipertestuale"/>
+                <w:noProof/>
+              </w:rPr>
+              <w:t>[void] insertChar(unsigned int x, unsigned int y, char c, unsigned short int level)</w:t>
+            </w:r>
+            <w:r>
+              <w:rPr>
+                <w:noProof/>
+                <w:webHidden/>
+              </w:rPr>
+              <w:tab/>
+            </w:r>
+            <w:r>
+              <w:rPr>
+                <w:noProof/>
+                <w:webHidden/>
+              </w:rPr>
+              <w:fldChar w:fldCharType="begin"/>
+            </w:r>
+            <w:r>
+              <w:rPr>
+                <w:noProof/>
+                <w:webHidden/>
+              </w:rPr>
+              <w:instrText xml:space="preserve"> PAGEREF _Toc526599528 \h </w:instrText>
+            </w:r>
+            <w:r>
+              <w:rPr>
+                <w:noProof/>
+                <w:webHidden/>
+              </w:rPr>
+            </w:r>
+            <w:r>
+              <w:rPr>
+                <w:noProof/>
+                <w:webHidden/>
+              </w:rPr>
+              <w:fldChar w:fldCharType="separate"/>
+            </w:r>
+            <w:r>
+              <w:rPr>
+                <w:noProof/>
+                <w:webHidden/>
+              </w:rPr>
+              <w:t>4</w:t>
             </w:r>
             <w:r>
               <w:rPr>
@@ -5291,7 +5641,7 @@
               <w:lang w:eastAsia="it-IT"/>
             </w:rPr>
           </w:pPr>
-          <w:hyperlink w:anchor="_Toc526598935" w:history="1">
+          <w:hyperlink w:anchor="_Toc526599529" w:history="1">
             <w:r>
               <w:rPr>
                 <w:rStyle w:val="Collegamentoipertestuale"/>
@@ -5318,7 +5668,7 @@
                 <w:noProof/>
                 <w:webHidden/>
               </w:rPr>
-              <w:instrText xml:space="preserve"> PAGEREF _Toc526598935 \h </w:instrText>
+              <w:instrText xml:space="preserve"> PAGEREF _Toc526599529 \h </w:instrText>
             </w:r>
             <w:r>
               <w:rPr>
@@ -5338,7 +5688,7 @@
                 <w:noProof/>
                 <w:webHidden/>
               </w:rPr>
-              <w:t>3</w:t>
+              <w:t>4</w:t>
             </w:r>
             <w:r>
               <w:rPr>
@@ -5361,7 +5711,7 @@
               <w:lang w:eastAsia="it-IT"/>
             </w:rPr>
           </w:pPr>
-          <w:hyperlink w:anchor="_Toc526598936" w:history="1">
+          <w:hyperlink w:anchor="_Toc526599530" w:history="1">
             <w:r>
               <w:rPr>
                 <w:rStyle w:val="Collegamentoipertestuale"/>
@@ -5388,7 +5738,7 @@
                 <w:noProof/>
                 <w:webHidden/>
               </w:rPr>
-              <w:instrText xml:space="preserve"> PAGEREF _Toc526598936 \h </w:instrText>
+              <w:instrText xml:space="preserve"> PAGEREF _Toc526599530 \h </w:instrText>
             </w:r>
             <w:r>
               <w:rPr>
@@ -5408,7 +5758,7 @@
                 <w:noProof/>
                 <w:webHidden/>
               </w:rPr>
-              <w:t>3</w:t>
+              <w:t>4</w:t>
             </w:r>
             <w:r>
               <w:rPr>
@@ -5431,7 +5781,7 @@
               <w:lang w:eastAsia="it-IT"/>
             </w:rPr>
           </w:pPr>
-          <w:hyperlink w:anchor="_Toc526598937" w:history="1">
+          <w:hyperlink w:anchor="_Toc526599531" w:history="1">
             <w:r>
               <w:rPr>
                 <w:rStyle w:val="Collegamentoipertestuale"/>
@@ -5458,7 +5808,7 @@
                 <w:noProof/>
                 <w:webHidden/>
               </w:rPr>
-              <w:instrText xml:space="preserve"> PAGEREF _Toc526598937 \h </w:instrText>
+              <w:instrText xml:space="preserve"> PAGEREF _Toc526599531 \h </w:instrText>
             </w:r>
             <w:r>
               <w:rPr>
@@ -5478,7 +5828,7 @@
                 <w:noProof/>
                 <w:webHidden/>
               </w:rPr>
-              <w:t>3</w:t>
+              <w:t>4</w:t>
             </w:r>
             <w:r>
               <w:rPr>
@@ -5504,6 +5854,7 @@
       <w:pPr>
         <w:pStyle w:val="Titolo1"/>
       </w:pPr>
+      <w:bookmarkStart w:id="0" w:name="_Toc526599508"/>
     </w:p>
     <w:p>
       <w:pPr>
@@ -5514,44 +5865,8 @@
       <w:pPr>
         <w:pStyle w:val="Titolo1"/>
       </w:pPr>
-    </w:p>
-    <w:p>
-      <w:pPr>
-        <w:pStyle w:val="Titolo1"/>
-      </w:pPr>
-    </w:p>
-    <w:p>
-      <w:pPr>
-        <w:pStyle w:val="Titolo1"/>
-      </w:pPr>
-    </w:p>
-    <w:p>
-      <w:pPr>
-        <w:pStyle w:val="Titolo1"/>
-      </w:pPr>
-    </w:p>
-    <w:p>
-      <w:pPr>
-        <w:pStyle w:val="Titolo1"/>
-      </w:pPr>
-    </w:p>
-    <w:p>
-      <w:pPr>
-        <w:pStyle w:val="Titolo1"/>
-      </w:pPr>
-    </w:p>
-    <w:p/>
-    <w:p/>
-    <w:p>
-      <w:pPr>
-        <w:pStyle w:val="Titolo1"/>
-      </w:pPr>
-    </w:p>
-    <w:p>
-      <w:pPr>
-        <w:pStyle w:val="Titolo1"/>
-      </w:pPr>
-      <w:bookmarkStart w:id="0" w:name="_Toc526598919"/>
+      <w:bookmarkStart w:id="1" w:name="_GoBack"/>
+      <w:bookmarkEnd w:id="1"/>
       <w:r>
         <w:t>INTRODUZIONE</w:t>
       </w:r>
@@ -5561,11 +5876,11 @@
       <w:pPr>
         <w:pStyle w:val="Titolo2"/>
       </w:pPr>
-      <w:bookmarkStart w:id="1" w:name="_Toc526598920"/>
+      <w:bookmarkStart w:id="2" w:name="_Toc526599509"/>
       <w:r>
         <w:t>ANALISI DEL PROBLEMA</w:t>
       </w:r>
-      <w:bookmarkEnd w:id="1"/>
+      <w:bookmarkEnd w:id="2"/>
     </w:p>
     <w:p>
       <w:r>
@@ -5601,11 +5916,12 @@
       <w:pPr>
         <w:pStyle w:val="Titolo3"/>
       </w:pPr>
-      <w:bookmarkStart w:id="2" w:name="_Toc526598921"/>
-      <w:r>
+      <w:bookmarkStart w:id="3" w:name="_Toc526599510"/>
+      <w:r>
+        <w:lastRenderedPageBreak/>
         <w:t>COME FUNZIONA UPWORDS</w:t>
       </w:r>
-      <w:bookmarkEnd w:id="2"/>
+      <w:bookmarkEnd w:id="3"/>
     </w:p>
     <w:p>
       <w:r>
@@ -5626,11 +5942,11 @@
       <w:pPr>
         <w:pStyle w:val="Titolo3"/>
       </w:pPr>
-      <w:bookmarkStart w:id="3" w:name="_Toc526598922"/>
+      <w:bookmarkStart w:id="4" w:name="_Toc526599511"/>
       <w:r>
         <w:t>SOLUZIONI ADOTTATE</w:t>
       </w:r>
-      <w:bookmarkEnd w:id="3"/>
+      <w:bookmarkEnd w:id="4"/>
     </w:p>
     <w:p>
       <w:r>
@@ -5691,11 +6007,11 @@
       <w:pPr>
         <w:pStyle w:val="Titolo1"/>
       </w:pPr>
-      <w:bookmarkStart w:id="4" w:name="_Toc526598923"/>
+      <w:bookmarkStart w:id="5" w:name="_Toc526599512"/>
       <w:r>
         <w:t>STRUTTURE DATI</w:t>
       </w:r>
-      <w:bookmarkEnd w:id="4"/>
+      <w:bookmarkEnd w:id="5"/>
     </w:p>
     <w:p>
       <w:r>
@@ -5706,11 +6022,11 @@
       <w:pPr>
         <w:pStyle w:val="Titolo2"/>
       </w:pPr>
-      <w:bookmarkStart w:id="5" w:name="_Toc526598924"/>
+      <w:bookmarkStart w:id="6" w:name="_Toc526599513"/>
       <w:r>
         <w:t>DIZIONARIO</w:t>
       </w:r>
-      <w:bookmarkEnd w:id="5"/>
+      <w:bookmarkEnd w:id="6"/>
     </w:p>
     <w:p>
       <w:r>
@@ -5899,6 +6215,7 @@
           <w:noProof/>
           <w:u w:val="single"/>
         </w:rPr>
+        <w:lastRenderedPageBreak/>
         <w:drawing>
           <wp:inline distT="0" distB="0" distL="0" distR="0">
             <wp:extent cx="2796540" cy="2095500"/>
@@ -5946,11 +6263,11 @@
       <w:pPr>
         <w:pStyle w:val="Titolo1"/>
       </w:pPr>
-      <w:bookmarkStart w:id="6" w:name="_Toc526598925"/>
+      <w:bookmarkStart w:id="7" w:name="_Toc526599514"/>
       <w:r>
         <w:t>LIBRERIE UTILIZZATE</w:t>
       </w:r>
-      <w:bookmarkEnd w:id="6"/>
+      <w:bookmarkEnd w:id="7"/>
     </w:p>
     <w:p>
       <w:r>
@@ -6006,22 +6323,21 @@
       <w:pPr>
         <w:pStyle w:val="Titolo1"/>
       </w:pPr>
-      <w:bookmarkStart w:id="7" w:name="_Toc526598926"/>
-      <w:r>
-        <w:lastRenderedPageBreak/>
+      <w:bookmarkStart w:id="8" w:name="_Toc526599515"/>
+      <w:r>
         <w:t>CLASSI COINVOLTE E SPIEGAZIONE</w:t>
       </w:r>
-      <w:bookmarkEnd w:id="7"/>
+      <w:bookmarkEnd w:id="8"/>
     </w:p>
     <w:p>
       <w:pPr>
         <w:pStyle w:val="Titolo2"/>
       </w:pPr>
-      <w:bookmarkStart w:id="8" w:name="_Toc526598927"/>
+      <w:bookmarkStart w:id="9" w:name="_Toc526599516"/>
       <w:r>
         <w:t>SACCHETTO</w:t>
       </w:r>
-      <w:bookmarkEnd w:id="8"/>
+      <w:bookmarkEnd w:id="9"/>
     </w:p>
     <w:p>
       <w:r>
@@ -6178,7 +6494,7 @@
           </mc:Choice>
           <mc:Fallback>
             <w:pict>
-              <v:shapetype w14:anchorId="0122990B" id="_x0000_t112" coordsize="21600,21600" o:spt="112" path="m,l,21600r21600,l21600,xem2610,nfl2610,21600em18990,nfl18990,21600e">
+              <v:shapetype w14:anchorId="7F6F8DC0" id="_x0000_t112" coordsize="21600,21600" o:spt="112" path="m,l,21600r21600,l21600,xem2610,nfl2610,21600em18990,nfl18990,21600e">
                 <v:stroke joinstyle="miter"/>
                 <v:path o:extrusionok="f" gradientshapeok="t" o:connecttype="rect" textboxrect="2610,0,18990,21600"/>
               </v:shapetype>
@@ -6324,7 +6640,7 @@
       <w:pPr>
         <w:pStyle w:val="Titolo3"/>
       </w:pPr>
-      <w:bookmarkStart w:id="9" w:name="_Toc526598928"/>
+      <w:bookmarkStart w:id="10" w:name="_Toc526599517"/>
       <w:r>
         <w:t>[</w:t>
       </w:r>
@@ -6352,7 +6668,7 @@
       <w:r>
         <w:t>)</w:t>
       </w:r>
-      <w:bookmarkEnd w:id="9"/>
+      <w:bookmarkEnd w:id="10"/>
     </w:p>
     <w:p>
       <w:r>
@@ -6363,7 +6679,7 @@
       <w:pPr>
         <w:pStyle w:val="Titolo3"/>
       </w:pPr>
-      <w:bookmarkStart w:id="10" w:name="_Toc526598929"/>
+      <w:bookmarkStart w:id="11" w:name="_Toc526599518"/>
       <w:r>
         <w:t>[</w:t>
       </w:r>
@@ -6396,7 +6712,7 @@
       <w:r>
         <w:t xml:space="preserve"> c)</w:t>
       </w:r>
-      <w:bookmarkEnd w:id="10"/>
+      <w:bookmarkEnd w:id="11"/>
     </w:p>
     <w:p>
       <w:r>
@@ -6432,8 +6748,9 @@
       <w:pPr>
         <w:pStyle w:val="Titolo3"/>
       </w:pPr>
-      <w:bookmarkStart w:id="11" w:name="_Toc526598930"/>
-      <w:r>
+      <w:bookmarkStart w:id="12" w:name="_Toc526599519"/>
+      <w:r>
+        <w:lastRenderedPageBreak/>
         <w:t>[</w:t>
       </w:r>
       <w:proofErr w:type="spellStart"/>
@@ -6460,7 +6777,7 @@
       <w:r>
         <w:t>)</w:t>
       </w:r>
-      <w:bookmarkEnd w:id="11"/>
+      <w:bookmarkEnd w:id="12"/>
     </w:p>
     <w:p>
       <w:r>
@@ -6487,44 +6804,34 @@
       <w:pPr>
         <w:pStyle w:val="Titolo3"/>
       </w:pPr>
+      <w:bookmarkStart w:id="13" w:name="_Toc526599520"/>
       <w:r>
         <w:t>Costruttore</w:t>
       </w:r>
+      <w:bookmarkEnd w:id="13"/>
     </w:p>
     <w:p>
       <w:r>
         <w:t>Nel costruttore si inizializzano le frequenze delle lettere</w:t>
       </w:r>
-      <w:bookmarkStart w:id="12" w:name="_GoBack"/>
-      <w:bookmarkEnd w:id="12"/>
     </w:p>
     <w:p>
       <w:pPr>
         <w:pStyle w:val="Titolo2"/>
       </w:pPr>
-      <w:bookmarkStart w:id="13" w:name="_Toc526598931"/>
+      <w:bookmarkStart w:id="14" w:name="_Toc526599521"/>
       <w:r>
         <w:t>DIZIONARIO</w:t>
       </w:r>
-      <w:bookmarkEnd w:id="13"/>
+      <w:bookmarkEnd w:id="14"/>
     </w:p>
     <w:p>
       <w:pPr>
         <w:pStyle w:val="Titolo3"/>
       </w:pPr>
-      <w:bookmarkStart w:id="14" w:name="_Toc526598932"/>
+      <w:bookmarkStart w:id="15" w:name="_Toc526599522"/>
       <w:r>
         <w:t>FILEEXPANDER</w:t>
-      </w:r>
-      <w:bookmarkEnd w:id="14"/>
-    </w:p>
-    <w:p>
-      <w:pPr>
-        <w:pStyle w:val="Titolo2"/>
-      </w:pPr>
-      <w:bookmarkStart w:id="15" w:name="_Toc526598933"/>
-      <w:r>
-        <w:t>GIOCATORE</w:t>
       </w:r>
       <w:bookmarkEnd w:id="15"/>
     </w:p>
@@ -6532,9 +6839,9 @@
       <w:pPr>
         <w:pStyle w:val="Titolo2"/>
       </w:pPr>
-      <w:bookmarkStart w:id="16" w:name="_Toc526598934"/>
-      <w:r>
-        <w:t>TERRENO</w:t>
+      <w:bookmarkStart w:id="16" w:name="_Toc526599523"/>
+      <w:r>
+        <w:t>GIOCATORE</w:t>
       </w:r>
       <w:bookmarkEnd w:id="16"/>
     </w:p>
@@ -6542,31 +6849,619 @@
       <w:pPr>
         <w:pStyle w:val="Titolo2"/>
       </w:pPr>
-      <w:bookmarkStart w:id="17" w:name="_Toc526598935"/>
+      <w:bookmarkStart w:id="17" w:name="_Toc526599524"/>
+      <w:r>
+        <w:t>TERRENO</w:t>
+      </w:r>
+      <w:bookmarkEnd w:id="17"/>
+    </w:p>
+    <w:p>
+      <w:r>
+        <w:t xml:space="preserve">La classe terreno contiene lo stato del terreno di gioco. </w:t>
+      </w:r>
+    </w:p>
+    <w:p>
+      <w:r>
+        <w:t xml:space="preserve">Le strutture in gioco sono due matrici che contengono la prima i caratteri in campo e la seconda il livello dei caratteri in campo. </w:t>
+      </w:r>
+    </w:p>
+    <w:p>
+      <w:r>
+        <w:t>I metodi più importanti di questa classe sono:</w:t>
+      </w:r>
+    </w:p>
+    <w:p>
+      <w:pPr>
+        <w:pStyle w:val="Paragrafoelenco"/>
+        <w:numPr>
+          <w:ilvl w:val="0"/>
+          <w:numId w:val="4"/>
+        </w:numPr>
+      </w:pPr>
+      <w:r>
+        <w:t>[</w:t>
+      </w:r>
+      <w:proofErr w:type="spellStart"/>
+      <w:r>
+        <w:t>char</w:t>
+      </w:r>
+      <w:proofErr w:type="spellEnd"/>
+      <w:r>
+        <w:t>]</w:t>
+      </w:r>
+      <w:r>
+        <w:t xml:space="preserve"> </w:t>
+      </w:r>
+      <w:proofErr w:type="spellStart"/>
+      <w:proofErr w:type="gramStart"/>
+      <w:r>
+        <w:t>getElement</w:t>
+      </w:r>
+      <w:proofErr w:type="spellEnd"/>
+      <w:r>
+        <w:t>(</w:t>
+      </w:r>
+      <w:proofErr w:type="spellStart"/>
+      <w:proofErr w:type="gramEnd"/>
+      <w:r>
+        <w:t>unsigned</w:t>
+      </w:r>
+      <w:proofErr w:type="spellEnd"/>
+      <w:r>
+        <w:t xml:space="preserve"> </w:t>
+      </w:r>
+      <w:proofErr w:type="spellStart"/>
+      <w:r>
+        <w:t>int</w:t>
+      </w:r>
+      <w:proofErr w:type="spellEnd"/>
+      <w:r>
+        <w:t xml:space="preserve"> x,</w:t>
+      </w:r>
+      <w:r>
+        <w:t xml:space="preserve"> </w:t>
+      </w:r>
+      <w:proofErr w:type="spellStart"/>
+      <w:r>
+        <w:t>unsigend</w:t>
+      </w:r>
+      <w:proofErr w:type="spellEnd"/>
+      <w:r>
+        <w:t xml:space="preserve"> </w:t>
+      </w:r>
+      <w:proofErr w:type="spellStart"/>
+      <w:r>
+        <w:t>int</w:t>
+      </w:r>
+      <w:proofErr w:type="spellEnd"/>
+      <w:r>
+        <w:t xml:space="preserve"> y)</w:t>
+      </w:r>
+    </w:p>
+    <w:p>
+      <w:pPr>
+        <w:pStyle w:val="Paragrafoelenco"/>
+        <w:numPr>
+          <w:ilvl w:val="0"/>
+          <w:numId w:val="4"/>
+        </w:numPr>
+      </w:pPr>
+      <w:r>
+        <w:t xml:space="preserve">[short </w:t>
+      </w:r>
+      <w:proofErr w:type="spellStart"/>
+      <w:r>
+        <w:t>int</w:t>
+      </w:r>
+      <w:proofErr w:type="spellEnd"/>
+      <w:r>
+        <w:t xml:space="preserve">] </w:t>
+      </w:r>
+      <w:proofErr w:type="spellStart"/>
+      <w:proofErr w:type="gramStart"/>
+      <w:r>
+        <w:t>getLevel</w:t>
+      </w:r>
+      <w:proofErr w:type="spellEnd"/>
+      <w:r>
+        <w:t>(</w:t>
+      </w:r>
+      <w:proofErr w:type="spellStart"/>
+      <w:proofErr w:type="gramEnd"/>
+      <w:r>
+        <w:t>unsigned</w:t>
+      </w:r>
+      <w:proofErr w:type="spellEnd"/>
+      <w:r>
+        <w:t xml:space="preserve"> </w:t>
+      </w:r>
+      <w:proofErr w:type="spellStart"/>
+      <w:r>
+        <w:t>int</w:t>
+      </w:r>
+      <w:proofErr w:type="spellEnd"/>
+      <w:r>
+        <w:t xml:space="preserve"> x, </w:t>
+      </w:r>
+      <w:proofErr w:type="spellStart"/>
+      <w:r>
+        <w:t>unsigend</w:t>
+      </w:r>
+      <w:proofErr w:type="spellEnd"/>
+      <w:r>
+        <w:t xml:space="preserve"> </w:t>
+      </w:r>
+      <w:proofErr w:type="spellStart"/>
+      <w:r>
+        <w:t>int</w:t>
+      </w:r>
+      <w:proofErr w:type="spellEnd"/>
+      <w:r>
+        <w:t xml:space="preserve"> y)</w:t>
+      </w:r>
+    </w:p>
+    <w:p>
+      <w:pPr>
+        <w:pStyle w:val="Paragrafoelenco"/>
+        <w:numPr>
+          <w:ilvl w:val="0"/>
+          <w:numId w:val="4"/>
+        </w:numPr>
+      </w:pPr>
+      <w:r>
+        <w:t>[</w:t>
+      </w:r>
+      <w:proofErr w:type="spellStart"/>
+      <w:r>
+        <w:t>bool</w:t>
+      </w:r>
+      <w:proofErr w:type="spellEnd"/>
+      <w:r>
+        <w:t xml:space="preserve">] </w:t>
+      </w:r>
+      <w:proofErr w:type="spellStart"/>
+      <w:r>
+        <w:t>insertChar</w:t>
+      </w:r>
+      <w:proofErr w:type="spellEnd"/>
+      <w:r>
+        <w:t xml:space="preserve"> (</w:t>
+      </w:r>
+      <w:proofErr w:type="spellStart"/>
+      <w:r>
+        <w:t>unsigned</w:t>
+      </w:r>
+      <w:proofErr w:type="spellEnd"/>
+      <w:r>
+        <w:t xml:space="preserve"> </w:t>
+      </w:r>
+      <w:proofErr w:type="spellStart"/>
+      <w:r>
+        <w:t>int</w:t>
+      </w:r>
+      <w:proofErr w:type="spellEnd"/>
+      <w:r>
+        <w:t xml:space="preserve"> x, </w:t>
+      </w:r>
+      <w:proofErr w:type="spellStart"/>
+      <w:r>
+        <w:t>unsigned</w:t>
+      </w:r>
+      <w:proofErr w:type="spellEnd"/>
+      <w:r>
+        <w:t xml:space="preserve"> </w:t>
+      </w:r>
+      <w:proofErr w:type="spellStart"/>
+      <w:r>
+        <w:t>int</w:t>
+      </w:r>
+      <w:proofErr w:type="spellEnd"/>
+      <w:r>
+        <w:t xml:space="preserve"> y, </w:t>
+      </w:r>
+      <w:proofErr w:type="spellStart"/>
+      <w:r>
+        <w:t>char</w:t>
+      </w:r>
+      <w:proofErr w:type="spellEnd"/>
+      <w:r>
+        <w:t xml:space="preserve"> c)</w:t>
+      </w:r>
+    </w:p>
+    <w:p>
+      <w:pPr>
+        <w:pStyle w:val="Paragrafoelenco"/>
+        <w:numPr>
+          <w:ilvl w:val="0"/>
+          <w:numId w:val="4"/>
+        </w:numPr>
+      </w:pPr>
+      <w:r>
+        <w:t>[</w:t>
+      </w:r>
+      <w:proofErr w:type="spellStart"/>
+      <w:r>
+        <w:t>void</w:t>
+      </w:r>
+      <w:proofErr w:type="spellEnd"/>
+      <w:r>
+        <w:t xml:space="preserve">] </w:t>
+      </w:r>
+      <w:proofErr w:type="spellStart"/>
+      <w:proofErr w:type="gramStart"/>
+      <w:r>
+        <w:t>insertChar</w:t>
+      </w:r>
+      <w:proofErr w:type="spellEnd"/>
+      <w:r>
+        <w:t>(</w:t>
+      </w:r>
+      <w:proofErr w:type="spellStart"/>
+      <w:proofErr w:type="gramEnd"/>
+      <w:r>
+        <w:t>unsigned</w:t>
+      </w:r>
+      <w:proofErr w:type="spellEnd"/>
+      <w:r>
+        <w:t xml:space="preserve"> </w:t>
+      </w:r>
+      <w:proofErr w:type="spellStart"/>
+      <w:r>
+        <w:t>int</w:t>
+      </w:r>
+      <w:proofErr w:type="spellEnd"/>
+      <w:r>
+        <w:t xml:space="preserve"> x, </w:t>
+      </w:r>
+      <w:proofErr w:type="spellStart"/>
+      <w:r>
+        <w:t>unsigned</w:t>
+      </w:r>
+      <w:proofErr w:type="spellEnd"/>
+      <w:r>
+        <w:t xml:space="preserve"> </w:t>
+      </w:r>
+      <w:proofErr w:type="spellStart"/>
+      <w:r>
+        <w:t>int</w:t>
+      </w:r>
+      <w:proofErr w:type="spellEnd"/>
+      <w:r>
+        <w:t xml:space="preserve"> y, </w:t>
+      </w:r>
+      <w:proofErr w:type="spellStart"/>
+      <w:r>
+        <w:t>char</w:t>
+      </w:r>
+      <w:proofErr w:type="spellEnd"/>
+      <w:r>
+        <w:t xml:space="preserve"> c</w:t>
+      </w:r>
+      <w:r>
+        <w:t xml:space="preserve">, </w:t>
+      </w:r>
+      <w:proofErr w:type="spellStart"/>
+      <w:r>
+        <w:t>unsigned</w:t>
+      </w:r>
+      <w:proofErr w:type="spellEnd"/>
+      <w:r>
+        <w:t xml:space="preserve"> short </w:t>
+      </w:r>
+      <w:proofErr w:type="spellStart"/>
+      <w:r>
+        <w:t>int</w:t>
+      </w:r>
+      <w:proofErr w:type="spellEnd"/>
+      <w:r>
+        <w:t xml:space="preserve"> level</w:t>
+      </w:r>
+      <w:r>
+        <w:t>)</w:t>
+      </w:r>
+    </w:p>
+    <w:p>
+      <w:pPr>
+        <w:pStyle w:val="Titolo3"/>
+      </w:pPr>
+      <w:bookmarkStart w:id="18" w:name="_Toc526599525"/>
+      <w:r>
+        <w:t>[</w:t>
+      </w:r>
+      <w:proofErr w:type="spellStart"/>
+      <w:r>
+        <w:t>char</w:t>
+      </w:r>
+      <w:proofErr w:type="spellEnd"/>
+      <w:r>
+        <w:t xml:space="preserve">] </w:t>
+      </w:r>
+      <w:proofErr w:type="spellStart"/>
+      <w:proofErr w:type="gramStart"/>
+      <w:r>
+        <w:t>getElement</w:t>
+      </w:r>
+      <w:proofErr w:type="spellEnd"/>
+      <w:r>
+        <w:t>(</w:t>
+      </w:r>
+      <w:proofErr w:type="spellStart"/>
+      <w:proofErr w:type="gramEnd"/>
+      <w:r>
+        <w:t>unsigned</w:t>
+      </w:r>
+      <w:proofErr w:type="spellEnd"/>
+      <w:r>
+        <w:t xml:space="preserve"> </w:t>
+      </w:r>
+      <w:proofErr w:type="spellStart"/>
+      <w:r>
+        <w:t>int</w:t>
+      </w:r>
+      <w:proofErr w:type="spellEnd"/>
+      <w:r>
+        <w:t xml:space="preserve"> x, </w:t>
+      </w:r>
+      <w:proofErr w:type="spellStart"/>
+      <w:r>
+        <w:t>unsigend</w:t>
+      </w:r>
+      <w:proofErr w:type="spellEnd"/>
+      <w:r>
+        <w:t xml:space="preserve"> </w:t>
+      </w:r>
+      <w:proofErr w:type="spellStart"/>
+      <w:r>
+        <w:t>int</w:t>
+      </w:r>
+      <w:proofErr w:type="spellEnd"/>
+      <w:r>
+        <w:t xml:space="preserve"> y)</w:t>
+      </w:r>
+      <w:bookmarkEnd w:id="18"/>
+    </w:p>
+    <w:p>
+      <w:pPr>
+        <w:pStyle w:val="Titolo3"/>
+      </w:pPr>
+      <w:bookmarkStart w:id="19" w:name="_Toc526599526"/>
+      <w:r>
+        <w:t xml:space="preserve">[short </w:t>
+      </w:r>
+      <w:proofErr w:type="spellStart"/>
+      <w:r>
+        <w:t>int</w:t>
+      </w:r>
+      <w:proofErr w:type="spellEnd"/>
+      <w:r>
+        <w:t xml:space="preserve">] </w:t>
+      </w:r>
+      <w:proofErr w:type="spellStart"/>
+      <w:proofErr w:type="gramStart"/>
+      <w:r>
+        <w:t>getLevel</w:t>
+      </w:r>
+      <w:proofErr w:type="spellEnd"/>
+      <w:r>
+        <w:t>(</w:t>
+      </w:r>
+      <w:proofErr w:type="spellStart"/>
+      <w:proofErr w:type="gramEnd"/>
+      <w:r>
+        <w:t>unsigned</w:t>
+      </w:r>
+      <w:proofErr w:type="spellEnd"/>
+      <w:r>
+        <w:t xml:space="preserve"> </w:t>
+      </w:r>
+      <w:proofErr w:type="spellStart"/>
+      <w:r>
+        <w:t>int</w:t>
+      </w:r>
+      <w:proofErr w:type="spellEnd"/>
+      <w:r>
+        <w:t xml:space="preserve"> x, </w:t>
+      </w:r>
+      <w:proofErr w:type="spellStart"/>
+      <w:r>
+        <w:t>unsigend</w:t>
+      </w:r>
+      <w:proofErr w:type="spellEnd"/>
+      <w:r>
+        <w:t xml:space="preserve"> </w:t>
+      </w:r>
+      <w:proofErr w:type="spellStart"/>
+      <w:r>
+        <w:t>int</w:t>
+      </w:r>
+      <w:proofErr w:type="spellEnd"/>
+      <w:r>
+        <w:t xml:space="preserve"> y)</w:t>
+      </w:r>
+      <w:bookmarkEnd w:id="19"/>
+    </w:p>
+    <w:p>
+      <w:pPr>
+        <w:pStyle w:val="Titolo3"/>
+      </w:pPr>
+      <w:bookmarkStart w:id="20" w:name="_Toc526599527"/>
+      <w:r>
+        <w:t>[</w:t>
+      </w:r>
+      <w:proofErr w:type="spellStart"/>
+      <w:r>
+        <w:t>bool</w:t>
+      </w:r>
+      <w:proofErr w:type="spellEnd"/>
+      <w:r>
+        <w:t xml:space="preserve">] </w:t>
+      </w:r>
+      <w:proofErr w:type="spellStart"/>
+      <w:r>
+        <w:t>insertChar</w:t>
+      </w:r>
+      <w:proofErr w:type="spellEnd"/>
+      <w:r>
+        <w:t xml:space="preserve"> (</w:t>
+      </w:r>
+      <w:proofErr w:type="spellStart"/>
+      <w:r>
+        <w:t>unsigned</w:t>
+      </w:r>
+      <w:proofErr w:type="spellEnd"/>
+      <w:r>
+        <w:t xml:space="preserve"> </w:t>
+      </w:r>
+      <w:proofErr w:type="spellStart"/>
+      <w:r>
+        <w:t>int</w:t>
+      </w:r>
+      <w:proofErr w:type="spellEnd"/>
+      <w:r>
+        <w:t xml:space="preserve"> x, </w:t>
+      </w:r>
+      <w:proofErr w:type="spellStart"/>
+      <w:r>
+        <w:t>unsigned</w:t>
+      </w:r>
+      <w:proofErr w:type="spellEnd"/>
+      <w:r>
+        <w:t xml:space="preserve"> </w:t>
+      </w:r>
+      <w:proofErr w:type="spellStart"/>
+      <w:r>
+        <w:t>int</w:t>
+      </w:r>
+      <w:proofErr w:type="spellEnd"/>
+      <w:r>
+        <w:t xml:space="preserve"> y, </w:t>
+      </w:r>
+      <w:proofErr w:type="spellStart"/>
+      <w:r>
+        <w:t>char</w:t>
+      </w:r>
+      <w:proofErr w:type="spellEnd"/>
+      <w:r>
+        <w:t xml:space="preserve"> c)</w:t>
+      </w:r>
+      <w:bookmarkEnd w:id="20"/>
+    </w:p>
+    <w:p>
+      <w:pPr>
+        <w:pStyle w:val="Titolo3"/>
+      </w:pPr>
+      <w:bookmarkStart w:id="21" w:name="_Toc526599528"/>
+      <w:r>
+        <w:t>[</w:t>
+      </w:r>
+      <w:proofErr w:type="spellStart"/>
+      <w:r>
+        <w:t>void</w:t>
+      </w:r>
+      <w:proofErr w:type="spellEnd"/>
+      <w:r>
+        <w:t xml:space="preserve">] </w:t>
+      </w:r>
+      <w:proofErr w:type="spellStart"/>
+      <w:proofErr w:type="gramStart"/>
+      <w:r>
+        <w:t>insertChar</w:t>
+      </w:r>
+      <w:proofErr w:type="spellEnd"/>
+      <w:r>
+        <w:t>(</w:t>
+      </w:r>
+      <w:proofErr w:type="spellStart"/>
+      <w:proofErr w:type="gramEnd"/>
+      <w:r>
+        <w:t>unsigned</w:t>
+      </w:r>
+      <w:proofErr w:type="spellEnd"/>
+      <w:r>
+        <w:t xml:space="preserve"> </w:t>
+      </w:r>
+      <w:proofErr w:type="spellStart"/>
+      <w:r>
+        <w:t>int</w:t>
+      </w:r>
+      <w:proofErr w:type="spellEnd"/>
+      <w:r>
+        <w:t xml:space="preserve"> x, </w:t>
+      </w:r>
+      <w:proofErr w:type="spellStart"/>
+      <w:r>
+        <w:t>unsigned</w:t>
+      </w:r>
+      <w:proofErr w:type="spellEnd"/>
+      <w:r>
+        <w:t xml:space="preserve"> </w:t>
+      </w:r>
+      <w:proofErr w:type="spellStart"/>
+      <w:r>
+        <w:t>int</w:t>
+      </w:r>
+      <w:proofErr w:type="spellEnd"/>
+      <w:r>
+        <w:t xml:space="preserve"> y, </w:t>
+      </w:r>
+      <w:proofErr w:type="spellStart"/>
+      <w:r>
+        <w:t>char</w:t>
+      </w:r>
+      <w:proofErr w:type="spellEnd"/>
+      <w:r>
+        <w:t xml:space="preserve"> c, </w:t>
+      </w:r>
+      <w:proofErr w:type="spellStart"/>
+      <w:r>
+        <w:t>unsigned</w:t>
+      </w:r>
+      <w:proofErr w:type="spellEnd"/>
+      <w:r>
+        <w:t xml:space="preserve"> short </w:t>
+      </w:r>
+      <w:proofErr w:type="spellStart"/>
+      <w:r>
+        <w:t>int</w:t>
+      </w:r>
+      <w:proofErr w:type="spellEnd"/>
+      <w:r>
+        <w:t xml:space="preserve"> level)</w:t>
+      </w:r>
+      <w:bookmarkEnd w:id="21"/>
+    </w:p>
+    <w:p/>
+    <w:p/>
+    <w:p/>
+    <w:p>
+      <w:pPr>
+        <w:pStyle w:val="Titolo2"/>
+      </w:pPr>
+      <w:bookmarkStart w:id="22" w:name="_Toc526599529"/>
       <w:r>
         <w:t>REFEREE</w:t>
       </w:r>
-      <w:bookmarkEnd w:id="17"/>
+      <w:bookmarkEnd w:id="22"/>
     </w:p>
     <w:p>
       <w:pPr>
         <w:pStyle w:val="Titolo2"/>
       </w:pPr>
-      <w:bookmarkStart w:id="18" w:name="_Toc526598936"/>
+      <w:bookmarkStart w:id="23" w:name="_Toc526599530"/>
       <w:r>
         <w:t>COMBINATORE</w:t>
       </w:r>
-      <w:bookmarkEnd w:id="18"/>
+      <w:bookmarkEnd w:id="23"/>
     </w:p>
     <w:p>
       <w:pPr>
         <w:pStyle w:val="Titolo2"/>
       </w:pPr>
-      <w:bookmarkStart w:id="19" w:name="_Toc526598937"/>
+      <w:bookmarkStart w:id="24" w:name="_Toc526599531"/>
       <w:r>
         <w:t>COSTANTI</w:t>
       </w:r>
-      <w:bookmarkEnd w:id="19"/>
+      <w:bookmarkEnd w:id="24"/>
     </w:p>
     <w:p/>
     <w:sectPr>
@@ -7074,6 +7969,119 @@
     </w:lvl>
   </w:abstractNum>
   <w:abstractNum w:abstractNumId="2" w15:restartNumberingAfterBreak="0">
+    <w:nsid w:val="63AB71E6"/>
+    <w:multiLevelType w:val="hybridMultilevel"/>
+    <w:tmpl w:val="8E6C4D4A"/>
+    <w:lvl w:ilvl="0" w:tplc="04100001">
+      <w:start w:val="1"/>
+      <w:numFmt w:val="bullet"/>
+      <w:lvlText w:val=""/>
+      <w:lvlJc w:val="left"/>
+      <w:pPr>
+        <w:ind w:left="720" w:hanging="360"/>
+      </w:pPr>
+      <w:rPr>
+        <w:rFonts w:ascii="Symbol" w:hAnsi="Symbol" w:hint="default"/>
+      </w:rPr>
+    </w:lvl>
+    <w:lvl w:ilvl="1" w:tplc="04100003" w:tentative="1">
+      <w:start w:val="1"/>
+      <w:numFmt w:val="bullet"/>
+      <w:lvlText w:val="o"/>
+      <w:lvlJc w:val="left"/>
+      <w:pPr>
+        <w:ind w:left="1440" w:hanging="360"/>
+      </w:pPr>
+      <w:rPr>
+        <w:rFonts w:ascii="Courier New" w:hAnsi="Courier New" w:cs="Courier New" w:hint="default"/>
+      </w:rPr>
+    </w:lvl>
+    <w:lvl w:ilvl="2" w:tplc="04100005" w:tentative="1">
+      <w:start w:val="1"/>
+      <w:numFmt w:val="bullet"/>
+      <w:lvlText w:val=""/>
+      <w:lvlJc w:val="left"/>
+      <w:pPr>
+        <w:ind w:left="2160" w:hanging="360"/>
+      </w:pPr>
+      <w:rPr>
+        <w:rFonts w:ascii="Wingdings" w:hAnsi="Wingdings" w:hint="default"/>
+      </w:rPr>
+    </w:lvl>
+    <w:lvl w:ilvl="3" w:tplc="04100001" w:tentative="1">
+      <w:start w:val="1"/>
+      <w:numFmt w:val="bullet"/>
+      <w:lvlText w:val=""/>
+      <w:lvlJc w:val="left"/>
+      <w:pPr>
+        <w:ind w:left="2880" w:hanging="360"/>
+      </w:pPr>
+      <w:rPr>
+        <w:rFonts w:ascii="Symbol" w:hAnsi="Symbol" w:hint="default"/>
+      </w:rPr>
+    </w:lvl>
+    <w:lvl w:ilvl="4" w:tplc="04100003" w:tentative="1">
+      <w:start w:val="1"/>
+      <w:numFmt w:val="bullet"/>
+      <w:lvlText w:val="o"/>
+      <w:lvlJc w:val="left"/>
+      <w:pPr>
+        <w:ind w:left="3600" w:hanging="360"/>
+      </w:pPr>
+      <w:rPr>
+        <w:rFonts w:ascii="Courier New" w:hAnsi="Courier New" w:cs="Courier New" w:hint="default"/>
+      </w:rPr>
+    </w:lvl>
+    <w:lvl w:ilvl="5" w:tplc="04100005" w:tentative="1">
+      <w:start w:val="1"/>
+      <w:numFmt w:val="bullet"/>
+      <w:lvlText w:val=""/>
+      <w:lvlJc w:val="left"/>
+      <w:pPr>
+        <w:ind w:left="4320" w:hanging="360"/>
+      </w:pPr>
+      <w:rPr>
+        <w:rFonts w:ascii="Wingdings" w:hAnsi="Wingdings" w:hint="default"/>
+      </w:rPr>
+    </w:lvl>
+    <w:lvl w:ilvl="6" w:tplc="04100001" w:tentative="1">
+      <w:start w:val="1"/>
+      <w:numFmt w:val="bullet"/>
+      <w:lvlText w:val=""/>
+      <w:lvlJc w:val="left"/>
+      <w:pPr>
+        <w:ind w:left="5040" w:hanging="360"/>
+      </w:pPr>
+      <w:rPr>
+        <w:rFonts w:ascii="Symbol" w:hAnsi="Symbol" w:hint="default"/>
+      </w:rPr>
+    </w:lvl>
+    <w:lvl w:ilvl="7" w:tplc="04100003" w:tentative="1">
+      <w:start w:val="1"/>
+      <w:numFmt w:val="bullet"/>
+      <w:lvlText w:val="o"/>
+      <w:lvlJc w:val="left"/>
+      <w:pPr>
+        <w:ind w:left="5760" w:hanging="360"/>
+      </w:pPr>
+      <w:rPr>
+        <w:rFonts w:ascii="Courier New" w:hAnsi="Courier New" w:cs="Courier New" w:hint="default"/>
+      </w:rPr>
+    </w:lvl>
+    <w:lvl w:ilvl="8" w:tplc="04100005" w:tentative="1">
+      <w:start w:val="1"/>
+      <w:numFmt w:val="bullet"/>
+      <w:lvlText w:val=""/>
+      <w:lvlJc w:val="left"/>
+      <w:pPr>
+        <w:ind w:left="6480" w:hanging="360"/>
+      </w:pPr>
+      <w:rPr>
+        <w:rFonts w:ascii="Wingdings" w:hAnsi="Wingdings" w:hint="default"/>
+      </w:rPr>
+    </w:lvl>
+  </w:abstractNum>
+  <w:abstractNum w:abstractNumId="3" w15:restartNumberingAfterBreak="0">
     <w:nsid w:val="74B33FDB"/>
     <w:multiLevelType w:val="hybridMultilevel"/>
     <w:tmpl w:val="08AE3ED6"/>
@@ -7187,13 +8195,16 @@
     </w:lvl>
   </w:abstractNum>
   <w:num w:numId="1">
-    <w:abstractNumId w:val="2"/>
+    <w:abstractNumId w:val="3"/>
   </w:num>
   <w:num w:numId="2">
     <w:abstractNumId w:val="0"/>
   </w:num>
   <w:num w:numId="3">
     <w:abstractNumId w:val="1"/>
+  </w:num>
+  <w:num w:numId="4">
+    <w:abstractNumId w:val="2"/>
   </w:num>
 </w:numbering>
 </file>
@@ -8193,7 +9204,7 @@
 </file>
 
 <file path=customXml/itemProps2.xml><?xml version="1.0" encoding="utf-8"?>
-<ds:datastoreItem xmlns:ds="http://schemas.openxmlformats.org/officeDocument/2006/customXml" ds:itemID="{DF679B17-CF27-4379-AB95-450CCB5E67D6}">
+<ds:datastoreItem xmlns:ds="http://schemas.openxmlformats.org/officeDocument/2006/customXml" ds:itemID="{617E1F9B-DB99-4F71-9C30-49E37875FDEE}">
   <ds:schemaRefs>
     <ds:schemaRef ds:uri="http://schemas.openxmlformats.org/officeDocument/2006/bibliography"/>
   </ds:schemaRefs>

</xml_diff>

<commit_message>
Iserimento Terreno in documentazione
</commit_message>
<xml_diff>
--- a/documentazione/Documentazione Seria.docx
+++ b/documentazione/Documentazione Seria.docx
@@ -5865,8 +5865,6 @@
       <w:pPr>
         <w:pStyle w:val="Titolo1"/>
       </w:pPr>
-      <w:bookmarkStart w:id="1" w:name="_GoBack"/>
-      <w:bookmarkEnd w:id="1"/>
       <w:r>
         <w:t>INTRODUZIONE</w:t>
       </w:r>
@@ -5876,11 +5874,11 @@
       <w:pPr>
         <w:pStyle w:val="Titolo2"/>
       </w:pPr>
-      <w:bookmarkStart w:id="2" w:name="_Toc526599509"/>
+      <w:bookmarkStart w:id="1" w:name="_Toc526599509"/>
       <w:r>
         <w:t>ANALISI DEL PROBLEMA</w:t>
       </w:r>
-      <w:bookmarkEnd w:id="2"/>
+      <w:bookmarkEnd w:id="1"/>
     </w:p>
     <w:p>
       <w:r>
@@ -5916,12 +5914,12 @@
       <w:pPr>
         <w:pStyle w:val="Titolo3"/>
       </w:pPr>
-      <w:bookmarkStart w:id="3" w:name="_Toc526599510"/>
+      <w:bookmarkStart w:id="2" w:name="_Toc526599510"/>
       <w:r>
         <w:lastRenderedPageBreak/>
         <w:t>COME FUNZIONA UPWORDS</w:t>
       </w:r>
-      <w:bookmarkEnd w:id="3"/>
+      <w:bookmarkEnd w:id="2"/>
     </w:p>
     <w:p>
       <w:r>
@@ -5942,11 +5940,11 @@
       <w:pPr>
         <w:pStyle w:val="Titolo3"/>
       </w:pPr>
-      <w:bookmarkStart w:id="4" w:name="_Toc526599511"/>
+      <w:bookmarkStart w:id="3" w:name="_Toc526599511"/>
       <w:r>
         <w:t>SOLUZIONI ADOTTATE</w:t>
       </w:r>
-      <w:bookmarkEnd w:id="4"/>
+      <w:bookmarkEnd w:id="3"/>
     </w:p>
     <w:p>
       <w:r>
@@ -6007,11 +6005,11 @@
       <w:pPr>
         <w:pStyle w:val="Titolo1"/>
       </w:pPr>
-      <w:bookmarkStart w:id="5" w:name="_Toc526599512"/>
+      <w:bookmarkStart w:id="4" w:name="_Toc526599512"/>
       <w:r>
         <w:t>STRUTTURE DATI</w:t>
       </w:r>
-      <w:bookmarkEnd w:id="5"/>
+      <w:bookmarkEnd w:id="4"/>
     </w:p>
     <w:p>
       <w:r>
@@ -6022,11 +6020,11 @@
       <w:pPr>
         <w:pStyle w:val="Titolo2"/>
       </w:pPr>
-      <w:bookmarkStart w:id="6" w:name="_Toc526599513"/>
+      <w:bookmarkStart w:id="5" w:name="_Toc526599513"/>
       <w:r>
         <w:t>DIZIONARIO</w:t>
       </w:r>
-      <w:bookmarkEnd w:id="6"/>
+      <w:bookmarkEnd w:id="5"/>
     </w:p>
     <w:p>
       <w:r>
@@ -6263,11 +6261,11 @@
       <w:pPr>
         <w:pStyle w:val="Titolo1"/>
       </w:pPr>
-      <w:bookmarkStart w:id="7" w:name="_Toc526599514"/>
+      <w:bookmarkStart w:id="6" w:name="_Toc526599514"/>
       <w:r>
         <w:t>LIBRERIE UTILIZZATE</w:t>
       </w:r>
-      <w:bookmarkEnd w:id="7"/>
+      <w:bookmarkEnd w:id="6"/>
     </w:p>
     <w:p>
       <w:r>
@@ -6323,21 +6321,21 @@
       <w:pPr>
         <w:pStyle w:val="Titolo1"/>
       </w:pPr>
-      <w:bookmarkStart w:id="8" w:name="_Toc526599515"/>
+      <w:bookmarkStart w:id="7" w:name="_Toc526599515"/>
       <w:r>
         <w:t>CLASSI COINVOLTE E SPIEGAZIONE</w:t>
       </w:r>
-      <w:bookmarkEnd w:id="8"/>
+      <w:bookmarkEnd w:id="7"/>
     </w:p>
     <w:p>
       <w:pPr>
         <w:pStyle w:val="Titolo2"/>
       </w:pPr>
-      <w:bookmarkStart w:id="9" w:name="_Toc526599516"/>
+      <w:bookmarkStart w:id="8" w:name="_Toc526599516"/>
       <w:r>
         <w:t>SACCHETTO</w:t>
       </w:r>
-      <w:bookmarkEnd w:id="9"/>
+      <w:bookmarkEnd w:id="8"/>
     </w:p>
     <w:p>
       <w:r>
@@ -6494,7 +6492,7 @@
           </mc:Choice>
           <mc:Fallback>
             <w:pict>
-              <v:shapetype w14:anchorId="7F6F8DC0" id="_x0000_t112" coordsize="21600,21600" o:spt="112" path="m,l,21600r21600,l21600,xem2610,nfl2610,21600em18990,nfl18990,21600e">
+              <v:shapetype w14:anchorId="7548FAF2" id="_x0000_t112" coordsize="21600,21600" o:spt="112" path="m,l,21600r21600,l21600,xem2610,nfl2610,21600em18990,nfl18990,21600e">
                 <v:stroke joinstyle="miter"/>
                 <v:path o:extrusionok="f" gradientshapeok="t" o:connecttype="rect" textboxrect="2610,0,18990,21600"/>
               </v:shapetype>
@@ -6640,7 +6638,7 @@
       <w:pPr>
         <w:pStyle w:val="Titolo3"/>
       </w:pPr>
-      <w:bookmarkStart w:id="10" w:name="_Toc526599517"/>
+      <w:bookmarkStart w:id="9" w:name="_Toc526599517"/>
       <w:r>
         <w:t>[</w:t>
       </w:r>
@@ -6668,7 +6666,7 @@
       <w:r>
         <w:t>)</w:t>
       </w:r>
-      <w:bookmarkEnd w:id="10"/>
+      <w:bookmarkEnd w:id="9"/>
     </w:p>
     <w:p>
       <w:r>
@@ -6679,7 +6677,7 @@
       <w:pPr>
         <w:pStyle w:val="Titolo3"/>
       </w:pPr>
-      <w:bookmarkStart w:id="11" w:name="_Toc526599518"/>
+      <w:bookmarkStart w:id="10" w:name="_Toc526599518"/>
       <w:r>
         <w:t>[</w:t>
       </w:r>
@@ -6712,7 +6710,7 @@
       <w:r>
         <w:t xml:space="preserve"> c)</w:t>
       </w:r>
-      <w:bookmarkEnd w:id="11"/>
+      <w:bookmarkEnd w:id="10"/>
     </w:p>
     <w:p>
       <w:r>
@@ -6732,13 +6730,10 @@
       </w:r>
       <w:proofErr w:type="spellEnd"/>
       <w:r>
-        <w:t xml:space="preserve"> per </w:t>
-      </w:r>
-      <w:r>
-        <w:rPr>
-          <w:u w:val="single"/>
-        </w:rPr>
-        <w:t>restituire</w:t>
+        <w:t xml:space="preserve"> </w:t>
+      </w:r>
+      <w:r>
+        <w:t>per restituire</w:t>
       </w:r>
       <w:r>
         <w:t xml:space="preserve"> una nuova lettera.</w:t>
@@ -6748,7 +6743,7 @@
       <w:pPr>
         <w:pStyle w:val="Titolo3"/>
       </w:pPr>
-      <w:bookmarkStart w:id="12" w:name="_Toc526599519"/>
+      <w:bookmarkStart w:id="11" w:name="_Toc526599519"/>
       <w:r>
         <w:lastRenderedPageBreak/>
         <w:t>[</w:t>
@@ -6777,7 +6772,7 @@
       <w:r>
         <w:t>)</w:t>
       </w:r>
-      <w:bookmarkEnd w:id="12"/>
+      <w:bookmarkEnd w:id="11"/>
     </w:p>
     <w:p>
       <w:r>
@@ -6804,11 +6799,11 @@
       <w:pPr>
         <w:pStyle w:val="Titolo3"/>
       </w:pPr>
-      <w:bookmarkStart w:id="13" w:name="_Toc526599520"/>
+      <w:bookmarkStart w:id="12" w:name="_Toc526599520"/>
       <w:r>
         <w:t>Costruttore</w:t>
       </w:r>
-      <w:bookmarkEnd w:id="13"/>
+      <w:bookmarkEnd w:id="12"/>
     </w:p>
     <w:p>
       <w:r>
@@ -6819,19 +6814,29 @@
       <w:pPr>
         <w:pStyle w:val="Titolo2"/>
       </w:pPr>
-      <w:bookmarkStart w:id="14" w:name="_Toc526599521"/>
+      <w:bookmarkStart w:id="13" w:name="_Toc526599521"/>
       <w:r>
         <w:t>DIZIONARIO</w:t>
       </w:r>
-      <w:bookmarkEnd w:id="14"/>
+      <w:bookmarkEnd w:id="13"/>
     </w:p>
     <w:p>
       <w:pPr>
         <w:pStyle w:val="Titolo3"/>
       </w:pPr>
-      <w:bookmarkStart w:id="15" w:name="_Toc526599522"/>
+      <w:bookmarkStart w:id="14" w:name="_Toc526599522"/>
       <w:r>
         <w:t>FILEEXPANDER</w:t>
+      </w:r>
+      <w:bookmarkEnd w:id="14"/>
+    </w:p>
+    <w:p>
+      <w:pPr>
+        <w:pStyle w:val="Titolo2"/>
+      </w:pPr>
+      <w:bookmarkStart w:id="15" w:name="_Toc526599523"/>
+      <w:r>
+        <w:t>GIOCATORE</w:t>
       </w:r>
       <w:bookmarkEnd w:id="15"/>
     </w:p>
@@ -6839,20 +6844,12 @@
       <w:pPr>
         <w:pStyle w:val="Titolo2"/>
       </w:pPr>
-      <w:bookmarkStart w:id="16" w:name="_Toc526599523"/>
-      <w:r>
-        <w:t>GIOCATORE</w:t>
-      </w:r>
+      <w:bookmarkStart w:id="16" w:name="_Toc526599524"/>
+      <w:r>
+        <w:t>TERRENO</w:t>
+      </w:r>
+      <w:bookmarkStart w:id="17" w:name="_GoBack"/>
       <w:bookmarkEnd w:id="16"/>
-    </w:p>
-    <w:p>
-      <w:pPr>
-        <w:pStyle w:val="Titolo2"/>
-      </w:pPr>
-      <w:bookmarkStart w:id="17" w:name="_Toc526599524"/>
-      <w:r>
-        <w:t>TERRENO</w:t>
-      </w:r>
       <w:bookmarkEnd w:id="17"/>
     </w:p>
     <w:p>
@@ -7221,6 +7218,16 @@
       <w:bookmarkEnd w:id="18"/>
     </w:p>
     <w:p>
+      <w:r>
+        <w:t xml:space="preserve">Metodo che restituisce il carattere in posizione </w:t>
+      </w:r>
+      <w:proofErr w:type="spellStart"/>
+      <w:r>
+        <w:t>xy</w:t>
+      </w:r>
+      <w:proofErr w:type="spellEnd"/>
+    </w:p>
+    <w:p>
       <w:pPr>
         <w:pStyle w:val="Titolo3"/>
       </w:pPr>
@@ -7279,6 +7286,16 @@
         <w:t xml:space="preserve"> y)</w:t>
       </w:r>
       <w:bookmarkEnd w:id="19"/>
+    </w:p>
+    <w:p>
+      <w:r>
+        <w:t xml:space="preserve">Metodo che restituisce su che livello si trova il carattere in posizione </w:t>
+      </w:r>
+      <w:proofErr w:type="spellStart"/>
+      <w:r>
+        <w:t>xy</w:t>
+      </w:r>
+      <w:proofErr w:type="spellEnd"/>
     </w:p>
     <w:p>
       <w:pPr>
@@ -7347,6 +7364,32 @@
       <w:bookmarkEnd w:id="20"/>
     </w:p>
     <w:p>
+      <w:r>
+        <w:t xml:space="preserve">Metodo che permette l’inserimento di un carattere c in posizione </w:t>
+      </w:r>
+      <w:proofErr w:type="spellStart"/>
+      <w:r>
+        <w:t>xy</w:t>
+      </w:r>
+      <w:proofErr w:type="spellEnd"/>
+      <w:r>
+        <w:t>.</w:t>
+      </w:r>
+    </w:p>
+    <w:p>
+      <w:r>
+        <w:t xml:space="preserve">Ritorna </w:t>
+      </w:r>
+      <w:proofErr w:type="spellStart"/>
+      <w:r>
+        <w:t>true</w:t>
+      </w:r>
+      <w:proofErr w:type="spellEnd"/>
+      <w:r>
+        <w:t xml:space="preserve"> solo se l’inserimento ha esito positivo e quindi solo se il livello del carattere è minore o uguale al livello massimo consentito dal gioco</w:t>
+      </w:r>
+    </w:p>
+    <w:p>
       <w:pPr>
         <w:pStyle w:val="Titolo3"/>
       </w:pPr>
@@ -7430,9 +7473,32 @@
       </w:r>
       <w:bookmarkEnd w:id="21"/>
     </w:p>
-    <w:p/>
-    <w:p/>
-    <w:p/>
+    <w:p>
+      <w:r>
+        <w:t xml:space="preserve">Metodo che permette l’inserimento di un carattere senza controlli specificando </w:t>
+      </w:r>
+      <w:proofErr w:type="spellStart"/>
+      <w:r>
+        <w:t>xyz</w:t>
+      </w:r>
+      <w:proofErr w:type="spellEnd"/>
+      <w:r>
+        <w:t xml:space="preserve"> del carattere stesso.</w:t>
+      </w:r>
+    </w:p>
+    <w:p>
+      <w:r>
+        <w:t xml:space="preserve">Viene utilizzato per </w:t>
+      </w:r>
+      <w:proofErr w:type="gramStart"/>
+      <w:r>
+        <w:t>la comunicazioni</w:t>
+      </w:r>
+      <w:proofErr w:type="gramEnd"/>
+      <w:r>
+        <w:t xml:space="preserve"> con classi che modificano il terreno radicalmente</w:t>
+      </w:r>
+    </w:p>
     <w:p>
       <w:pPr>
         <w:pStyle w:val="Titolo2"/>
@@ -9204,7 +9270,7 @@
 </file>
 
 <file path=customXml/itemProps2.xml><?xml version="1.0" encoding="utf-8"?>
-<ds:datastoreItem xmlns:ds="http://schemas.openxmlformats.org/officeDocument/2006/customXml" ds:itemID="{617E1F9B-DB99-4F71-9C30-49E37875FDEE}">
+<ds:datastoreItem xmlns:ds="http://schemas.openxmlformats.org/officeDocument/2006/customXml" ds:itemID="{5C0E57B7-A745-4C14-A9CC-C94186A553B6}">
   <ds:schemaRefs>
     <ds:schemaRef ds:uri="http://schemas.openxmlformats.org/officeDocument/2006/bibliography"/>
   </ds:schemaRefs>

</xml_diff>